<commit_message>
Add ontwerp to the document
</commit_message>
<xml_diff>
--- a/Documenten/Opdracht 2.docx
+++ b/Documenten/Opdracht 2.docx
@@ -298,7 +298,7 @@
         <w:jc w:val="center"/>
       </w:pPr>
       <w:r>
-        <w:t>&lt;korte beschrijving programma&gt;</w:t>
+        <w:t>Kort maar krachtig!</w:t>
       </w:r>
     </w:p>
     <w:p/>
@@ -1483,15 +1483,7 @@
     </w:p>
     <w:p>
       <w:r>
-        <w:t xml:space="preserve">Het doel van deze opdracht is om de drie </w:t>
-      </w:r>
-      <w:proofErr w:type="spellStart"/>
-      <w:r>
-        <w:t>LED’s</w:t>
-      </w:r>
-      <w:proofErr w:type="spellEnd"/>
-      <w:r>
-        <w:t xml:space="preserve"> te laten branden als looplicht en deze in en uit te kunnen schakelen met de knopjes op het PCB.</w:t>
+        <w:t>Het doel van deze opdracht is om de drie LED’s te laten branden als looplicht en deze in en uit te kunnen schakelen met de knopjes op het PCB.</w:t>
       </w:r>
     </w:p>
     <w:p>
@@ -1508,15 +1500,7 @@
         </w:numPr>
       </w:pPr>
       <w:r>
-        <w:t xml:space="preserve">Looplicht van 3 </w:t>
-      </w:r>
-      <w:proofErr w:type="spellStart"/>
-      <w:r>
-        <w:t>LED’s</w:t>
-      </w:r>
-      <w:proofErr w:type="spellEnd"/>
-      <w:r>
-        <w:t xml:space="preserve"> met een delay van 90ms</w:t>
+        <w:t>Looplicht van 3 LED’s met een delay van 90ms</w:t>
       </w:r>
     </w:p>
     <w:p>
@@ -1586,81 +1570,70 @@
         <w:t xml:space="preserve">De knoppen zitten op de pinnen RB0 en RB1. Dit zijn tevens analoge poorten. </w:t>
       </w:r>
       <w:r>
-        <w:t>Met deze microcontroller is het echter</w:t>
-      </w:r>
-      <w:bookmarkStart w:id="2" w:name="_GoBack"/>
+        <w:t xml:space="preserve">Met deze microcontroller is het echter mogelijk om de analoge poorten ook te gebruiken als digitale poort. Met het ANCON register word bepaald of een poort digitaal of analoog is. </w:t>
+      </w:r>
+    </w:p>
+    <w:p>
+      <w:r>
+        <w:t xml:space="preserve">Om het looplicht te starten moet het niet uitmaken welke knop word ingedrukt. Echter om het looplicht uit te doen moet het andere knopje worden gebruikt. </w:t>
+      </w:r>
+    </w:p>
+    <w:p>
+      <w:pPr>
+        <w:pStyle w:val="Heading3"/>
+      </w:pPr>
+      <w:r>
+        <w:t>De LED’s</w:t>
+      </w:r>
+    </w:p>
+    <w:p>
+      <w:r>
+        <w:t>De LED’s zitten op de pinnen RC4, RC</w:t>
+      </w:r>
+      <w:r>
+        <w:t>5</w:t>
+      </w:r>
+      <w:r>
+        <w:t xml:space="preserve"> en RC7.</w:t>
+      </w:r>
+    </w:p>
+    <w:p>
+      <w:pPr>
+        <w:pStyle w:val="Heading2"/>
+      </w:pPr>
+      <w:bookmarkStart w:id="2" w:name="_Toc498286842"/>
+      <w:r>
+        <w:t>Flowcharts</w:t>
+      </w:r>
       <w:bookmarkEnd w:id="2"/>
-      <w:r>
-        <w:t xml:space="preserve"> mogelijk om de analoge poorten ook te gebruiken als digitale poort. Met het ANCON register word bepaald of een poort digitaal of analoog is. </w:t>
-      </w:r>
-    </w:p>
-    <w:p>
-      <w:r>
-        <w:t xml:space="preserve">Om het looplicht te starten moet het niet uitmaken welke knop word ingedrukt. Echter om het looplicht uit te doen moet het andere knopje worden gebruikt. </w:t>
-      </w:r>
-    </w:p>
+    </w:p>
+    <w:p/>
     <w:p>
       <w:pPr>
         <w:pStyle w:val="Heading3"/>
       </w:pPr>
       <w:r>
-        <w:t xml:space="preserve">De </w:t>
-      </w:r>
-      <w:proofErr w:type="spellStart"/>
-      <w:r>
-        <w:t>LED’s</w:t>
-      </w:r>
-      <w:proofErr w:type="spellEnd"/>
-    </w:p>
-    <w:p>
-      <w:r>
-        <w:t xml:space="preserve">De </w:t>
-      </w:r>
-      <w:proofErr w:type="spellStart"/>
-      <w:r>
-        <w:t>LED’s</w:t>
-      </w:r>
-      <w:proofErr w:type="spellEnd"/>
-      <w:r>
-        <w:t xml:space="preserve"> zitten op de pinnen RC4, RC</w:t>
-      </w:r>
-      <w:r>
-        <w:t>5</w:t>
-      </w:r>
-      <w:r>
-        <w:t xml:space="preserve"> en RC7.</w:t>
-      </w:r>
-    </w:p>
-    <w:p/>
-    <w:p/>
-    <w:p>
-      <w:pPr>
-        <w:pStyle w:val="Heading2"/>
-      </w:pPr>
-      <w:bookmarkStart w:id="3" w:name="_Toc498286842"/>
-      <w:r>
-        <w:t>Flowcharts</w:t>
-      </w:r>
-      <w:bookmarkEnd w:id="3"/>
-    </w:p>
-    <w:p/>
-    <w:p>
-      <w:pPr>
-        <w:pStyle w:val="Heading3"/>
-      </w:pPr>
-      <w:r>
         <w:t>Basis structuur</w:t>
       </w:r>
     </w:p>
+    <w:p/>
     <w:p>
       <w:r>
         <w:rPr>
           <w:noProof/>
         </w:rPr>
         <w:drawing>
-          <wp:inline distT="0" distB="0" distL="0" distR="0" wp14:anchorId="2DF1A505" wp14:editId="2A5481AA">
+          <wp:anchor distT="0" distB="0" distL="114300" distR="114300" simplePos="0" relativeHeight="251666944" behindDoc="0" locked="0" layoutInCell="1" allowOverlap="1" wp14:anchorId="2DF1A505" wp14:editId="4AD5EF1D">
+            <wp:simplePos x="0" y="0"/>
+            <wp:positionH relativeFrom="column">
+              <wp:posOffset>-4445</wp:posOffset>
+            </wp:positionH>
+            <wp:positionV relativeFrom="paragraph">
+              <wp:posOffset>4445</wp:posOffset>
+            </wp:positionV>
             <wp:extent cx="2057400" cy="4467225"/>
             <wp:effectExtent l="0" t="0" r="0" b="9525"/>
+            <wp:wrapSquare wrapText="bothSides"/>
             <wp:docPr id="1" name="Picture 1"/>
             <wp:cNvGraphicFramePr>
               <a:graphicFrameLocks xmlns:a="http://schemas.openxmlformats.org/drawingml/2006/main" noChangeAspect="1"/>
@@ -1696,39 +1669,231 @@
                 </pic:pic>
               </a:graphicData>
             </a:graphic>
-          </wp:inline>
+          </wp:anchor>
         </w:drawing>
       </w:r>
     </w:p>
     <w:p>
+      <w:bookmarkStart w:id="3" w:name="_Toc498286843"/>
+    </w:p>
+    <w:p/>
+    <w:p/>
+    <w:p/>
+    <w:p>
+      <w:r>
+        <w:t>Dit zijn aparte functies waar de status van de knoppen worden gecontroleerd. Dit heb ik samengevoegd in 1 functie</w:t>
+      </w:r>
+    </w:p>
+    <w:p/>
+    <w:p/>
+    <w:p/>
+    <w:p/>
+    <w:p/>
+    <w:p/>
+    <w:p/>
+    <w:p/>
+    <w:p/>
+    <w:p/>
+    <w:p/>
+    <w:p/>
+    <w:p/>
+    <w:p>
       <w:pPr>
         <w:pStyle w:val="Heading3"/>
       </w:pPr>
-      <w:bookmarkStart w:id="4" w:name="_Toc498286843"/>
-      <w:proofErr w:type="spellStart"/>
-      <w:r>
-        <w:t>Main</w:t>
+      <w:bookmarkStart w:id="4" w:name="_Toc498286844"/>
+      <w:bookmarkEnd w:id="3"/>
+      <w:r>
+        <w:lastRenderedPageBreak/>
+        <w:t>Functies</w:t>
       </w:r>
       <w:bookmarkEnd w:id="4"/>
-      <w:proofErr w:type="spellEnd"/>
-      <w:r>
-        <w:t xml:space="preserve"> programma</w:t>
-      </w:r>
-    </w:p>
-    <w:p/>
-    <w:p/>
-    <w:p/>
+    </w:p>
     <w:p>
       <w:pPr>
         <w:pStyle w:val="Heading3"/>
       </w:pPr>
-      <w:bookmarkStart w:id="5" w:name="_Toc498286844"/>
-      <w:r>
-        <w:t>Functies</w:t>
-      </w:r>
+      <w:r>
+        <w:t>Buttons</w:t>
+      </w:r>
+    </w:p>
+    <w:p/>
+    <w:p>
+      <w:r>
+        <w:rPr>
+          <w:noProof/>
+        </w:rPr>
+        <w:drawing>
+          <wp:anchor distT="0" distB="0" distL="114300" distR="114300" simplePos="0" relativeHeight="251668992" behindDoc="0" locked="0" layoutInCell="1" allowOverlap="1" wp14:anchorId="0738FCD6" wp14:editId="47A427CC">
+            <wp:simplePos x="0" y="0"/>
+            <wp:positionH relativeFrom="column">
+              <wp:posOffset>-4445</wp:posOffset>
+            </wp:positionH>
+            <wp:positionV relativeFrom="paragraph">
+              <wp:posOffset>-2540</wp:posOffset>
+            </wp:positionV>
+            <wp:extent cx="3143250" cy="7248525"/>
+            <wp:effectExtent l="0" t="0" r="0" b="9525"/>
+            <wp:wrapSquare wrapText="bothSides"/>
+            <wp:docPr id="4" name="Picture 4"/>
+            <wp:cNvGraphicFramePr>
+              <a:graphicFrameLocks xmlns:a="http://schemas.openxmlformats.org/drawingml/2006/main" noChangeAspect="1"/>
+            </wp:cNvGraphicFramePr>
+            <a:graphic xmlns:a="http://schemas.openxmlformats.org/drawingml/2006/main">
+              <a:graphicData uri="http://schemas.openxmlformats.org/drawingml/2006/picture">
+                <pic:pic xmlns:pic="http://schemas.openxmlformats.org/drawingml/2006/picture">
+                  <pic:nvPicPr>
+                    <pic:cNvPr id="4" name="EP opdracht 2 (1).png"/>
+                    <pic:cNvPicPr/>
+                  </pic:nvPicPr>
+                  <pic:blipFill>
+                    <a:blip r:embed="rId10">
+                      <a:extLst>
+                        <a:ext uri="{28A0092B-C50C-407E-A947-70E740481C1C}">
+                          <a14:useLocalDpi xmlns:a14="http://schemas.microsoft.com/office/drawing/2010/main" val="0"/>
+                        </a:ext>
+                      </a:extLst>
+                    </a:blip>
+                    <a:stretch>
+                      <a:fillRect/>
+                    </a:stretch>
+                  </pic:blipFill>
+                  <pic:spPr>
+                    <a:xfrm>
+                      <a:off x="0" y="0"/>
+                      <a:ext cx="3143250" cy="7248525"/>
+                    </a:xfrm>
+                    <a:prstGeom prst="rect">
+                      <a:avLst/>
+                    </a:prstGeom>
+                  </pic:spPr>
+                </pic:pic>
+              </a:graphicData>
+            </a:graphic>
+          </wp:anchor>
+        </w:drawing>
+      </w:r>
+    </w:p>
+    <w:p/>
+    <w:p/>
+    <w:p/>
+    <w:p/>
+    <w:p/>
+    <w:p/>
+    <w:p/>
+    <w:p/>
+    <w:p/>
+    <w:p/>
+    <w:p/>
+    <w:p/>
+    <w:p/>
+    <w:p/>
+    <w:p>
+      <w:r>
+        <w:t>Door de XOR operator gaat het looplicht aan als 1 van beide knoppen ingedrukt is</w:t>
+      </w:r>
+      <w:r>
+        <w:t>.</w:t>
+      </w:r>
+      <w:bookmarkStart w:id="5" w:name="_GoBack"/>
       <w:bookmarkEnd w:id="5"/>
     </w:p>
-    <w:p>
+    <w:p/>
+    <w:p/>
+    <w:p>
+      <w:r>
+        <w:t>Met een AND operator gaat het looplicht weer uit als ook de andere knopt ingedrukt is geweest.</w:t>
+      </w:r>
+    </w:p>
+    <w:p/>
+    <w:p/>
+    <w:p/>
+    <w:p/>
+    <w:p/>
+    <w:p/>
+    <w:p/>
+    <w:p/>
+    <w:p/>
+    <w:p/>
+    <w:p>
+      <w:pPr>
+        <w:pStyle w:val="Heading3"/>
+      </w:pPr>
+      <w:r>
+        <w:t>LedOn</w:t>
+      </w:r>
+    </w:p>
+    <w:p/>
+    <w:p>
+      <w:r>
+        <w:rPr>
+          <w:noProof/>
+        </w:rPr>
+        <w:drawing>
+          <wp:anchor distT="0" distB="0" distL="114300" distR="114300" simplePos="0" relativeHeight="251667968" behindDoc="0" locked="0" layoutInCell="1" allowOverlap="1" wp14:anchorId="3A0EB280" wp14:editId="5DBC455E">
+            <wp:simplePos x="0" y="0"/>
+            <wp:positionH relativeFrom="column">
+              <wp:posOffset>-4445</wp:posOffset>
+            </wp:positionH>
+            <wp:positionV relativeFrom="paragraph">
+              <wp:posOffset>4445</wp:posOffset>
+            </wp:positionV>
+            <wp:extent cx="4200525" cy="4581525"/>
+            <wp:effectExtent l="0" t="0" r="9525" b="9525"/>
+            <wp:wrapSquare wrapText="bothSides"/>
+            <wp:docPr id="5" name="Picture 5"/>
+            <wp:cNvGraphicFramePr>
+              <a:graphicFrameLocks xmlns:a="http://schemas.openxmlformats.org/drawingml/2006/main" noChangeAspect="1"/>
+            </wp:cNvGraphicFramePr>
+            <a:graphic xmlns:a="http://schemas.openxmlformats.org/drawingml/2006/main">
+              <a:graphicData uri="http://schemas.openxmlformats.org/drawingml/2006/picture">
+                <pic:pic xmlns:pic="http://schemas.openxmlformats.org/drawingml/2006/picture">
+                  <pic:nvPicPr>
+                    <pic:cNvPr id="5" name="EP opdracht 2 (2).png"/>
+                    <pic:cNvPicPr/>
+                  </pic:nvPicPr>
+                  <pic:blipFill>
+                    <a:blip r:embed="rId11">
+                      <a:extLst>
+                        <a:ext uri="{28A0092B-C50C-407E-A947-70E740481C1C}">
+                          <a14:useLocalDpi xmlns:a14="http://schemas.microsoft.com/office/drawing/2010/main" val="0"/>
+                        </a:ext>
+                      </a:extLst>
+                    </a:blip>
+                    <a:stretch>
+                      <a:fillRect/>
+                    </a:stretch>
+                  </pic:blipFill>
+                  <pic:spPr>
+                    <a:xfrm>
+                      <a:off x="0" y="0"/>
+                      <a:ext cx="4200525" cy="4581525"/>
+                    </a:xfrm>
+                    <a:prstGeom prst="rect">
+                      <a:avLst/>
+                    </a:prstGeom>
+                  </pic:spPr>
+                </pic:pic>
+              </a:graphicData>
+            </a:graphic>
+          </wp:anchor>
+        </w:drawing>
+      </w:r>
+    </w:p>
+    <w:p/>
+    <w:p/>
+    <w:p/>
+    <w:p/>
+    <w:p/>
+    <w:p/>
+    <w:p/>
+    <w:p>
+      <w:r>
+        <w:t>De drie situaties</w:t>
+      </w:r>
+      <w:r>
+        <w:t xml:space="preserve"> staan in een array om 1 voor 1 uitgelezen te worden.</w:t>
+      </w:r>
       <w:r>
         <w:br w:type="page"/>
       </w:r>
@@ -3051,7 +3216,7 @@
 </file>
 
 <file path=customXml/itemProps2.xml><?xml version="1.0" encoding="utf-8"?>
-<ds:datastoreItem xmlns:ds="http://schemas.openxmlformats.org/officeDocument/2006/customXml" ds:itemID="{567213B9-03D4-45CB-8950-AA2CE6F28A21}">
+<ds:datastoreItem xmlns:ds="http://schemas.openxmlformats.org/officeDocument/2006/customXml" ds:itemID="{A7F8541E-0AAE-44E6-A1AD-B64D8EC90337}">
   <ds:schemaRefs>
     <ds:schemaRef ds:uri="http://schemas.openxmlformats.org/officeDocument/2006/bibliography"/>
   </ds:schemaRefs>

</xml_diff>